<commit_message>
Assignment 2 WBA - Nelly Tay - signed
</commit_message>
<xml_diff>
--- a/docs/Work Breakdown Agreement - Assignment 2.docx
+++ b/docs/Work Breakdown Agreement - Assignment 2.docx
@@ -1466,6 +1466,84 @@
           <w:szCs w:val="20"/>
         </w:rPr>
       </w:pPr>
+      <w:r>
+        <w:rPr>
+          <w:noProof/>
+          <w:sz w:val="20"/>
+          <w:szCs w:val="20"/>
+        </w:rPr>
+        <w:drawing>
+          <wp:inline distT="0" distB="0" distL="0" distR="0" wp14:anchorId="04ABD13D" wp14:editId="2E7558BC">
+            <wp:extent cx="1219200" cy="1091970"/>
+            <wp:effectExtent l="0" t="0" r="0" b="0"/>
+            <wp:docPr id="2" name="Picture 2"/>
+            <wp:cNvGraphicFramePr>
+              <a:graphicFrameLocks xmlns:a="http://schemas.openxmlformats.org/drawingml/2006/main" noChangeAspect="1"/>
+            </wp:cNvGraphicFramePr>
+            <a:graphic xmlns:a="http://schemas.openxmlformats.org/drawingml/2006/main">
+              <a:graphicData uri="http://schemas.openxmlformats.org/drawingml/2006/picture">
+                <pic:pic xmlns:pic="http://schemas.openxmlformats.org/drawingml/2006/picture">
+                  <pic:nvPicPr>
+                    <pic:cNvPr id="2" name="Picture 2"/>
+                    <pic:cNvPicPr/>
+                  </pic:nvPicPr>
+                  <pic:blipFill>
+                    <a:blip r:embed="rId5" cstate="print">
+                      <a:extLst>
+                        <a:ext uri="{28A0092B-C50C-407E-A947-70E740481C1C}">
+                          <a14:useLocalDpi xmlns:a14="http://schemas.microsoft.com/office/drawing/2010/main" val="0"/>
+                        </a:ext>
+                      </a:extLst>
+                    </a:blip>
+                    <a:stretch>
+                      <a:fillRect/>
+                    </a:stretch>
+                  </pic:blipFill>
+                  <pic:spPr>
+                    <a:xfrm>
+                      <a:off x="0" y="0"/>
+                      <a:ext cx="1255600" cy="1124571"/>
+                    </a:xfrm>
+                    <a:prstGeom prst="rect">
+                      <a:avLst/>
+                    </a:prstGeom>
+                  </pic:spPr>
+                </pic:pic>
+              </a:graphicData>
+            </a:graphic>
+          </wp:inline>
+        </w:drawing>
+      </w:r>
+    </w:p>
+    <w:p>
+      <w:pPr>
+        <w:rPr>
+          <w:sz w:val="20"/>
+          <w:szCs w:val="20"/>
+        </w:rPr>
+      </w:pPr>
+      <w:r>
+        <w:rPr>
+          <w:sz w:val="20"/>
+          <w:szCs w:val="20"/>
+        </w:rPr>
+        <w:t>I accept this WBA.</w:t>
+      </w:r>
+    </w:p>
+    <w:p>
+      <w:pPr>
+        <w:rPr>
+          <w:sz w:val="20"/>
+          <w:szCs w:val="20"/>
+        </w:rPr>
+      </w:pPr>
+      <w:r>
+        <w:rPr>
+          <w:sz w:val="20"/>
+          <w:szCs w:val="20"/>
+        </w:rPr>
+        <w:t>(Nelly Tay Yee Ting)</w:t>
+      </w:r>
     </w:p>
     <w:sectPr>
       <w:pgSz w:w="16834" w:h="11909" w:orient="landscape"/>

</xml_diff>

<commit_message>
Signed WBA by Jonathan Wong
</commit_message>
<xml_diff>
--- a/docs/Work Breakdown Agreement - Assignment 2.docx
+++ b/docs/Work Breakdown Agreement - Assignment 2.docx
@@ -233,27 +233,52 @@
                 <w:szCs w:val="20"/>
               </w:rPr>
             </w:pPr>
-            <w:r>
-              <w:rPr>
-                <w:sz w:val="20"/>
-                <w:szCs w:val="20"/>
-              </w:rPr>
-              <w:t>BreedingAction &amp; Lay Egg</w:t>
-            </w:r>
-          </w:p>
-          <w:p>
-            <w:pPr>
-              <w:rPr>
-                <w:sz w:val="20"/>
-                <w:szCs w:val="20"/>
-              </w:rPr>
-            </w:pPr>
-            <w:r>
-              <w:rPr>
-                <w:sz w:val="20"/>
-                <w:szCs w:val="20"/>
-              </w:rPr>
-              <w:t xml:space="preserve">Follow behaviour - mate </w:t>
+            <w:proofErr w:type="spellStart"/>
+            <w:r>
+              <w:rPr>
+                <w:sz w:val="20"/>
+                <w:szCs w:val="20"/>
+              </w:rPr>
+              <w:t>BreedingAction</w:t>
+            </w:r>
+            <w:proofErr w:type="spellEnd"/>
+            <w:r>
+              <w:rPr>
+                <w:sz w:val="20"/>
+                <w:szCs w:val="20"/>
+              </w:rPr>
+              <w:t xml:space="preserve"> &amp; Lay Egg</w:t>
+            </w:r>
+          </w:p>
+          <w:p>
+            <w:pPr>
+              <w:rPr>
+                <w:sz w:val="20"/>
+                <w:szCs w:val="20"/>
+              </w:rPr>
+            </w:pPr>
+            <w:r>
+              <w:rPr>
+                <w:sz w:val="20"/>
+                <w:szCs w:val="20"/>
+              </w:rPr>
+              <w:t xml:space="preserve">Follow behaviour - </w:t>
+            </w:r>
+            <w:proofErr w:type="gramStart"/>
+            <w:r>
+              <w:rPr>
+                <w:sz w:val="20"/>
+                <w:szCs w:val="20"/>
+              </w:rPr>
+              <w:t>mate</w:t>
+            </w:r>
+            <w:proofErr w:type="gramEnd"/>
+            <w:r>
+              <w:rPr>
+                <w:sz w:val="20"/>
+                <w:szCs w:val="20"/>
+              </w:rPr>
+              <w:t xml:space="preserve"> </w:t>
             </w:r>
           </w:p>
           <w:p>
@@ -283,8 +308,17 @@
                 <w:sz w:val="20"/>
                 <w:szCs w:val="20"/>
               </w:rPr>
-              <w:t>Baby dino</w:t>
-            </w:r>
+              <w:t xml:space="preserve">Baby </w:t>
+            </w:r>
+            <w:proofErr w:type="spellStart"/>
+            <w:r>
+              <w:rPr>
+                <w:sz w:val="20"/>
+                <w:szCs w:val="20"/>
+              </w:rPr>
+              <w:t>dino</w:t>
+            </w:r>
+            <w:proofErr w:type="spellEnd"/>
           </w:p>
           <w:p>
             <w:pPr>
@@ -381,22 +415,47 @@
                 <w:sz w:val="20"/>
                 <w:szCs w:val="20"/>
               </w:rPr>
-              <w:t>Follow item ( Fruits and Corpse )</w:t>
-            </w:r>
-          </w:p>
-          <w:p>
-            <w:pPr>
-              <w:rPr>
-                <w:sz w:val="20"/>
-                <w:szCs w:val="20"/>
-              </w:rPr>
-            </w:pPr>
-            <w:r>
-              <w:rPr>
-                <w:sz w:val="20"/>
-                <w:szCs w:val="20"/>
-              </w:rPr>
-              <w:t>AttackAction (Allosaur / Player attacks Stegosaur - implemented in Stegosaur)</w:t>
+              <w:t xml:space="preserve">Follow item </w:t>
+            </w:r>
+            <w:proofErr w:type="gramStart"/>
+            <w:r>
+              <w:rPr>
+                <w:sz w:val="20"/>
+                <w:szCs w:val="20"/>
+              </w:rPr>
+              <w:t>( Fruits</w:t>
+            </w:r>
+            <w:proofErr w:type="gramEnd"/>
+            <w:r>
+              <w:rPr>
+                <w:sz w:val="20"/>
+                <w:szCs w:val="20"/>
+              </w:rPr>
+              <w:t xml:space="preserve"> and Corpse )</w:t>
+            </w:r>
+          </w:p>
+          <w:p>
+            <w:pPr>
+              <w:rPr>
+                <w:sz w:val="20"/>
+                <w:szCs w:val="20"/>
+              </w:rPr>
+            </w:pPr>
+            <w:proofErr w:type="spellStart"/>
+            <w:r>
+              <w:rPr>
+                <w:sz w:val="20"/>
+                <w:szCs w:val="20"/>
+              </w:rPr>
+              <w:t>AttackAction</w:t>
+            </w:r>
+            <w:proofErr w:type="spellEnd"/>
+            <w:r>
+              <w:rPr>
+                <w:sz w:val="20"/>
+                <w:szCs w:val="20"/>
+              </w:rPr>
+              <w:t xml:space="preserve"> (Allosaur / Player attacks Stegosaur - implemented in Stegosaur)</w:t>
             </w:r>
           </w:p>
           <w:p>
@@ -557,16 +616,33 @@
                 <w:sz w:val="20"/>
                 <w:szCs w:val="20"/>
               </w:rPr>
-              <w:t xml:space="preserve">Player - anything about how player can interact with other actors/ items </w:t>
-            </w:r>
-          </w:p>
-          <w:p>
-            <w:pPr>
-              <w:rPr>
-                <w:sz w:val="20"/>
-                <w:szCs w:val="20"/>
-              </w:rPr>
-            </w:pPr>
+              <w:t xml:space="preserve">Player - anything about how player can interact with other actors/ </w:t>
+            </w:r>
+            <w:proofErr w:type="gramStart"/>
+            <w:r>
+              <w:rPr>
+                <w:sz w:val="20"/>
+                <w:szCs w:val="20"/>
+              </w:rPr>
+              <w:t>items</w:t>
+            </w:r>
+            <w:proofErr w:type="gramEnd"/>
+            <w:r>
+              <w:rPr>
+                <w:sz w:val="20"/>
+                <w:szCs w:val="20"/>
+              </w:rPr>
+              <w:t xml:space="preserve"> </w:t>
+            </w:r>
+          </w:p>
+          <w:p>
+            <w:pPr>
+              <w:rPr>
+                <w:sz w:val="20"/>
+                <w:szCs w:val="20"/>
+              </w:rPr>
+            </w:pPr>
+            <w:proofErr w:type="spellStart"/>
             <w:r>
               <w:rPr>
                 <w:sz w:val="20"/>
@@ -574,44 +650,82 @@
               </w:rPr>
               <w:t>BuyAction</w:t>
             </w:r>
-          </w:p>
-          <w:p>
-            <w:pPr>
-              <w:rPr>
-                <w:sz w:val="20"/>
-                <w:szCs w:val="20"/>
-              </w:rPr>
-            </w:pPr>
-            <w:r>
-              <w:rPr>
-                <w:sz w:val="20"/>
-                <w:szCs w:val="20"/>
-              </w:rPr>
-              <w:t>AttackAction using LaserGun</w:t>
-            </w:r>
-          </w:p>
-          <w:p>
-            <w:pPr>
-              <w:rPr>
-                <w:sz w:val="20"/>
-                <w:szCs w:val="20"/>
-              </w:rPr>
-            </w:pPr>
-            <w:r>
-              <w:rPr>
-                <w:sz w:val="20"/>
-                <w:szCs w:val="20"/>
-              </w:rPr>
-              <w:t xml:space="preserve">Player FeedAction </w:t>
-            </w:r>
-          </w:p>
-          <w:p>
-            <w:pPr>
-              <w:rPr>
-                <w:sz w:val="20"/>
-                <w:szCs w:val="20"/>
-              </w:rPr>
-            </w:pPr>
+            <w:proofErr w:type="spellEnd"/>
+          </w:p>
+          <w:p>
+            <w:pPr>
+              <w:rPr>
+                <w:sz w:val="20"/>
+                <w:szCs w:val="20"/>
+              </w:rPr>
+            </w:pPr>
+            <w:proofErr w:type="spellStart"/>
+            <w:r>
+              <w:rPr>
+                <w:sz w:val="20"/>
+                <w:szCs w:val="20"/>
+              </w:rPr>
+              <w:t>AttackAction</w:t>
+            </w:r>
+            <w:proofErr w:type="spellEnd"/>
+            <w:r>
+              <w:rPr>
+                <w:sz w:val="20"/>
+                <w:szCs w:val="20"/>
+              </w:rPr>
+              <w:t xml:space="preserve"> using </w:t>
+            </w:r>
+            <w:proofErr w:type="spellStart"/>
+            <w:proofErr w:type="gramStart"/>
+            <w:r>
+              <w:rPr>
+                <w:sz w:val="20"/>
+                <w:szCs w:val="20"/>
+              </w:rPr>
+              <w:t>LaserGun</w:t>
+            </w:r>
+            <w:proofErr w:type="spellEnd"/>
+            <w:proofErr w:type="gramEnd"/>
+          </w:p>
+          <w:p>
+            <w:pPr>
+              <w:rPr>
+                <w:sz w:val="20"/>
+                <w:szCs w:val="20"/>
+              </w:rPr>
+            </w:pPr>
+            <w:r>
+              <w:rPr>
+                <w:sz w:val="20"/>
+                <w:szCs w:val="20"/>
+              </w:rPr>
+              <w:t xml:space="preserve">Player </w:t>
+            </w:r>
+            <w:proofErr w:type="spellStart"/>
+            <w:r>
+              <w:rPr>
+                <w:sz w:val="20"/>
+                <w:szCs w:val="20"/>
+              </w:rPr>
+              <w:t>FeedAction</w:t>
+            </w:r>
+            <w:proofErr w:type="spellEnd"/>
+            <w:r>
+              <w:rPr>
+                <w:sz w:val="20"/>
+                <w:szCs w:val="20"/>
+              </w:rPr>
+              <w:t xml:space="preserve"> </w:t>
+            </w:r>
+          </w:p>
+          <w:p>
+            <w:pPr>
+              <w:rPr>
+                <w:sz w:val="20"/>
+                <w:szCs w:val="20"/>
+              </w:rPr>
+            </w:pPr>
+            <w:proofErr w:type="spellStart"/>
             <w:r>
               <w:rPr>
                 <w:sz w:val="20"/>
@@ -619,6 +733,7 @@
               </w:rPr>
               <w:t>VendingMachine</w:t>
             </w:r>
+            <w:proofErr w:type="spellEnd"/>
           </w:p>
           <w:p>
             <w:pPr>
@@ -980,8 +1095,17 @@
                 <w:sz w:val="20"/>
                 <w:szCs w:val="20"/>
               </w:rPr>
-              <w:t>Complete testing of functionalities for project as a whole and write javadoc</w:t>
-            </w:r>
+              <w:t xml:space="preserve">Complete testing of functionalities for project as a whole and write </w:t>
+            </w:r>
+            <w:proofErr w:type="spellStart"/>
+            <w:r>
+              <w:rPr>
+                <w:sz w:val="20"/>
+                <w:szCs w:val="20"/>
+              </w:rPr>
+              <w:t>javadoc</w:t>
+            </w:r>
+            <w:proofErr w:type="spellEnd"/>
           </w:p>
         </w:tc>
         <w:tc>
@@ -1543,6 +1667,114 @@
           <w:szCs w:val="20"/>
         </w:rPr>
         <w:t>(Nelly Tay Yee Ting)</w:t>
+      </w:r>
+    </w:p>
+    <w:p>
+      <w:pPr>
+        <w:rPr>
+          <w:sz w:val="20"/>
+          <w:szCs w:val="20"/>
+        </w:rPr>
+      </w:pPr>
+    </w:p>
+    <w:p>
+      <w:pPr>
+        <w:rPr>
+          <w:sz w:val="20"/>
+          <w:szCs w:val="20"/>
+        </w:rPr>
+      </w:pPr>
+      <w:r>
+        <w:rPr>
+          <w:noProof/>
+        </w:rPr>
+        <w:drawing>
+          <wp:inline distT="0" distB="0" distL="0" distR="0" wp14:anchorId="4F3AE3F1" wp14:editId="5096482F">
+            <wp:extent cx="2150056" cy="889000"/>
+            <wp:effectExtent l="0" t="0" r="0" b="0"/>
+            <wp:docPr id="3" name="Picture 3"/>
+            <wp:cNvGraphicFramePr>
+              <a:graphicFrameLocks xmlns:a="http://schemas.openxmlformats.org/drawingml/2006/main" noChangeAspect="1"/>
+            </wp:cNvGraphicFramePr>
+            <a:graphic xmlns:a="http://schemas.openxmlformats.org/drawingml/2006/main">
+              <a:graphicData uri="http://schemas.openxmlformats.org/drawingml/2006/picture">
+                <pic:pic xmlns:pic="http://schemas.openxmlformats.org/drawingml/2006/picture">
+                  <pic:nvPicPr>
+                    <pic:cNvPr id="0" name="Picture 1"/>
+                    <pic:cNvPicPr>
+                      <a:picLocks noChangeAspect="1" noChangeArrowheads="1"/>
+                    </pic:cNvPicPr>
+                  </pic:nvPicPr>
+                  <pic:blipFill>
+                    <a:blip r:embed="rId6" cstate="print">
+                      <a:extLst>
+                        <a:ext uri="{28A0092B-C50C-407E-A947-70E740481C1C}">
+                          <a14:useLocalDpi xmlns:a14="http://schemas.microsoft.com/office/drawing/2010/main" val="0"/>
+                        </a:ext>
+                      </a:extLst>
+                    </a:blip>
+                    <a:srcRect/>
+                    <a:stretch>
+                      <a:fillRect/>
+                    </a:stretch>
+                  </pic:blipFill>
+                  <pic:spPr bwMode="auto">
+                    <a:xfrm>
+                      <a:off x="0" y="0"/>
+                      <a:ext cx="2150056" cy="889000"/>
+                    </a:xfrm>
+                    <a:prstGeom prst="rect">
+                      <a:avLst/>
+                    </a:prstGeom>
+                    <a:noFill/>
+                    <a:ln>
+                      <a:noFill/>
+                    </a:ln>
+                  </pic:spPr>
+                </pic:pic>
+              </a:graphicData>
+            </a:graphic>
+          </wp:inline>
+        </w:drawing>
+      </w:r>
+    </w:p>
+    <w:p>
+      <w:pPr>
+        <w:rPr>
+          <w:sz w:val="20"/>
+          <w:szCs w:val="20"/>
+        </w:rPr>
+      </w:pPr>
+      <w:r>
+        <w:rPr>
+          <w:sz w:val="20"/>
+          <w:szCs w:val="20"/>
+        </w:rPr>
+        <w:t xml:space="preserve">I accept this </w:t>
+      </w:r>
+      <w:proofErr w:type="gramStart"/>
+      <w:r>
+        <w:rPr>
+          <w:sz w:val="20"/>
+          <w:szCs w:val="20"/>
+        </w:rPr>
+        <w:t>WBA</w:t>
+      </w:r>
+      <w:proofErr w:type="gramEnd"/>
+    </w:p>
+    <w:p>
+      <w:pPr>
+        <w:rPr>
+          <w:sz w:val="20"/>
+          <w:szCs w:val="20"/>
+        </w:rPr>
+      </w:pPr>
+      <w:r>
+        <w:rPr>
+          <w:sz w:val="20"/>
+          <w:szCs w:val="20"/>
+        </w:rPr>
+        <w:t>(Jonathan Wong Leong Shan)</w:t>
       </w:r>
     </w:p>
     <w:sectPr>

</xml_diff>

<commit_message>
Assignment 2 WBA - Jonathan Wong - signed
</commit_message>
<xml_diff>
--- a/docs/Work Breakdown Agreement - Assignment 2.docx
+++ b/docs/Work Breakdown Agreement - Assignment 2.docx
@@ -1689,8 +1689,8 @@
           <w:noProof/>
         </w:rPr>
         <w:drawing>
-          <wp:inline distT="0" distB="0" distL="0" distR="0" wp14:anchorId="4F3AE3F1" wp14:editId="5096482F">
-            <wp:extent cx="2150056" cy="889000"/>
+          <wp:inline distT="0" distB="0" distL="0" distR="0" wp14:anchorId="4F3AE3F1" wp14:editId="2F7586AE">
+            <wp:extent cx="1955800" cy="808680"/>
             <wp:effectExtent l="0" t="0" r="0" b="0"/>
             <wp:docPr id="3" name="Picture 3"/>
             <wp:cNvGraphicFramePr>
@@ -1721,7 +1721,7 @@
                   <pic:spPr bwMode="auto">
                     <a:xfrm>
                       <a:off x="0" y="0"/>
-                      <a:ext cx="2150056" cy="889000"/>
+                      <a:ext cx="1985010" cy="820758"/>
                     </a:xfrm>
                     <a:prstGeom prst="rect">
                       <a:avLst/>

</xml_diff>

<commit_message>
revise work breakdown agreement
</commit_message>
<xml_diff>
--- a/docs/Work Breakdown Agreement - Assignment 2.docx
+++ b/docs/Work Breakdown Agreement - Assignment 2.docx
@@ -30,14 +30,6 @@
         </w:rPr>
         <w:t>Work Breakdown Agreement</w:t>
       </w:r>
-      <w:r>
-        <w:rPr>
-          <w:b/>
-          <w:sz w:val="26"/>
-          <w:szCs w:val="26"/>
-        </w:rPr>
-        <w:t xml:space="preserve"> – Assignment 2</w:t>
-      </w:r>
     </w:p>
     <w:p>
       <w:pPr>
@@ -50,7 +42,7 @@
     <w:tbl>
       <w:tblPr>
         <w:tblStyle w:val="a"/>
-        <w:tblW w:w="12000" w:type="dxa"/>
+        <w:tblW w:w="13173" w:type="dxa"/>
         <w:tblBorders>
           <w:top w:val="single" w:sz="8" w:space="0" w:color="000000"/>
           <w:left w:val="single" w:sz="8" w:space="0" w:color="000000"/>
@@ -64,7 +56,8 @@
       </w:tblPr>
       <w:tblGrid>
         <w:gridCol w:w="8670"/>
-        <w:gridCol w:w="3330"/>
+        <w:gridCol w:w="2660"/>
+        <w:gridCol w:w="1843"/>
       </w:tblGrid>
       <w:tr>
         <w:tc>
@@ -105,7 +98,7 @@
         </w:tc>
         <w:tc>
           <w:tcPr>
-            <w:tcW w:w="3330" w:type="dxa"/>
+            <w:tcW w:w="2660" w:type="dxa"/>
             <w:shd w:val="clear" w:color="auto" w:fill="auto"/>
             <w:tcMar>
               <w:top w:w="100" w:type="dxa"/>
@@ -136,6 +129,35 @@
                 <w:szCs w:val="20"/>
               </w:rPr>
               <w:t>Person in charge</w:t>
+            </w:r>
+          </w:p>
+        </w:tc>
+        <w:tc>
+          <w:tcPr>
+            <w:tcW w:w="1843" w:type="dxa"/>
+          </w:tcPr>
+          <w:p>
+            <w:pPr>
+              <w:widowControl w:val="0"/>
+              <w:pBdr>
+                <w:top w:val="nil"/>
+                <w:left w:val="nil"/>
+                <w:bottom w:val="nil"/>
+                <w:right w:val="nil"/>
+                <w:between w:val="nil"/>
+              </w:pBdr>
+              <w:spacing w:line="240" w:lineRule="auto"/>
+              <w:rPr>
+                <w:sz w:val="20"/>
+                <w:szCs w:val="20"/>
+              </w:rPr>
+            </w:pPr>
+            <w:r>
+              <w:rPr>
+                <w:sz w:val="20"/>
+                <w:szCs w:val="20"/>
+              </w:rPr>
+              <w:t>Contribution</w:t>
             </w:r>
           </w:p>
         </w:tc>
@@ -180,7 +202,7 @@
         </w:tc>
         <w:tc>
           <w:tcPr>
-            <w:tcW w:w="3330" w:type="dxa"/>
+            <w:tcW w:w="2660" w:type="dxa"/>
             <w:tcBorders>
               <w:bottom w:val="nil"/>
             </w:tcBorders>
@@ -191,6 +213,31 @@
               <w:bottom w:w="100" w:type="dxa"/>
               <w:right w:w="100" w:type="dxa"/>
             </w:tcMar>
+          </w:tcPr>
+          <w:p>
+            <w:pPr>
+              <w:widowControl w:val="0"/>
+              <w:pBdr>
+                <w:top w:val="nil"/>
+                <w:left w:val="nil"/>
+                <w:bottom w:val="nil"/>
+                <w:right w:val="nil"/>
+                <w:between w:val="nil"/>
+              </w:pBdr>
+              <w:spacing w:line="240" w:lineRule="auto"/>
+              <w:rPr>
+                <w:sz w:val="20"/>
+                <w:szCs w:val="20"/>
+              </w:rPr>
+            </w:pPr>
+          </w:p>
+        </w:tc>
+        <w:tc>
+          <w:tcPr>
+            <w:tcW w:w="1843" w:type="dxa"/>
+            <w:tcBorders>
+              <w:bottom w:val="nil"/>
+            </w:tcBorders>
           </w:tcPr>
           <w:p>
             <w:pPr>
@@ -233,13 +280,100 @@
                 <w:szCs w:val="20"/>
               </w:rPr>
             </w:pPr>
+            <w:r>
+              <w:rPr>
+                <w:sz w:val="20"/>
+                <w:szCs w:val="20"/>
+              </w:rPr>
+              <w:t>Breeding</w:t>
+            </w:r>
+            <w:r>
+              <w:rPr>
+                <w:sz w:val="20"/>
+                <w:szCs w:val="20"/>
+              </w:rPr>
+              <w:t>, Pregnancy and</w:t>
+            </w:r>
+            <w:r>
+              <w:rPr>
+                <w:sz w:val="20"/>
+                <w:szCs w:val="20"/>
+              </w:rPr>
+              <w:t xml:space="preserve"> Lay Egg</w:t>
+            </w:r>
+          </w:p>
+          <w:p>
+            <w:pPr>
+              <w:rPr>
+                <w:sz w:val="20"/>
+                <w:szCs w:val="20"/>
+              </w:rPr>
+            </w:pPr>
+            <w:r>
+              <w:rPr>
+                <w:sz w:val="20"/>
+                <w:szCs w:val="20"/>
+              </w:rPr>
+              <w:t xml:space="preserve">Follow behaviour </w:t>
+            </w:r>
+            <w:r>
+              <w:rPr>
+                <w:sz w:val="20"/>
+                <w:szCs w:val="20"/>
+              </w:rPr>
+              <w:t>–</w:t>
+            </w:r>
+            <w:r>
+              <w:rPr>
+                <w:sz w:val="20"/>
+                <w:szCs w:val="20"/>
+              </w:rPr>
+              <w:t xml:space="preserve"> mate</w:t>
+            </w:r>
+            <w:r>
+              <w:rPr>
+                <w:sz w:val="20"/>
+                <w:szCs w:val="20"/>
+              </w:rPr>
+              <w:t>, food, for attacking</w:t>
+            </w:r>
+          </w:p>
+          <w:p>
+            <w:pPr>
+              <w:rPr>
+                <w:sz w:val="20"/>
+                <w:szCs w:val="20"/>
+              </w:rPr>
+            </w:pPr>
+            <w:r>
+              <w:rPr>
+                <w:sz w:val="20"/>
+                <w:szCs w:val="20"/>
+              </w:rPr>
+              <w:t>Egg (for laying eggs and buying egg from vending machine)</w:t>
+            </w:r>
+          </w:p>
+          <w:p>
+            <w:pPr>
+              <w:rPr>
+                <w:sz w:val="20"/>
+                <w:szCs w:val="20"/>
+              </w:rPr>
+            </w:pPr>
+            <w:r>
+              <w:rPr>
+                <w:sz w:val="20"/>
+                <w:szCs w:val="20"/>
+              </w:rPr>
+              <w:t xml:space="preserve">Baby </w:t>
+            </w:r>
             <w:proofErr w:type="spellStart"/>
             <w:r>
               <w:rPr>
                 <w:sz w:val="20"/>
                 <w:szCs w:val="20"/>
               </w:rPr>
-              <w:t>BreedingAction</w:t>
+              <w:t>dino</w:t>
             </w:r>
             <w:proofErr w:type="spellEnd"/>
             <w:r>
@@ -247,68 +381,37 @@
                 <w:sz w:val="20"/>
                 <w:szCs w:val="20"/>
               </w:rPr>
-              <w:t xml:space="preserve"> &amp; Lay Egg</w:t>
-            </w:r>
-          </w:p>
-          <w:p>
-            <w:pPr>
-              <w:rPr>
-                <w:sz w:val="20"/>
-                <w:szCs w:val="20"/>
-              </w:rPr>
-            </w:pPr>
-            <w:r>
-              <w:rPr>
-                <w:sz w:val="20"/>
-                <w:szCs w:val="20"/>
-              </w:rPr>
-              <w:t xml:space="preserve">Follow behaviour - </w:t>
-            </w:r>
-            <w:proofErr w:type="gramStart"/>
-            <w:r>
-              <w:rPr>
-                <w:sz w:val="20"/>
-                <w:szCs w:val="20"/>
-              </w:rPr>
-              <w:t>mate</w:t>
-            </w:r>
-            <w:proofErr w:type="gramEnd"/>
-            <w:r>
-              <w:rPr>
-                <w:sz w:val="20"/>
-                <w:szCs w:val="20"/>
-              </w:rPr>
-              <w:t xml:space="preserve"> </w:t>
-            </w:r>
-          </w:p>
-          <w:p>
-            <w:pPr>
-              <w:rPr>
-                <w:sz w:val="20"/>
-                <w:szCs w:val="20"/>
-              </w:rPr>
-            </w:pPr>
-            <w:r>
-              <w:rPr>
-                <w:sz w:val="20"/>
-                <w:szCs w:val="20"/>
-              </w:rPr>
-              <w:t>Egg (for laying eggs and buying egg from vending machine)</w:t>
-            </w:r>
-          </w:p>
-          <w:p>
-            <w:pPr>
-              <w:rPr>
-                <w:sz w:val="20"/>
-                <w:szCs w:val="20"/>
-              </w:rPr>
-            </w:pPr>
-            <w:r>
-              <w:rPr>
-                <w:sz w:val="20"/>
-                <w:szCs w:val="20"/>
-              </w:rPr>
-              <w:t xml:space="preserve">Baby </w:t>
+              <w:t xml:space="preserve"> growing up</w:t>
+            </w:r>
+          </w:p>
+          <w:p>
+            <w:pPr>
+              <w:rPr>
+                <w:sz w:val="20"/>
+                <w:szCs w:val="20"/>
+              </w:rPr>
+            </w:pPr>
+            <w:r>
+              <w:rPr>
+                <w:sz w:val="20"/>
+                <w:szCs w:val="20"/>
+              </w:rPr>
+              <w:t xml:space="preserve">Stegosaur bush killing </w:t>
+            </w:r>
+          </w:p>
+          <w:p>
+            <w:pPr>
+              <w:rPr>
+                <w:sz w:val="20"/>
+                <w:szCs w:val="20"/>
+              </w:rPr>
+            </w:pPr>
+            <w:r>
+              <w:rPr>
+                <w:sz w:val="20"/>
+                <w:szCs w:val="20"/>
+              </w:rPr>
+              <w:t xml:space="preserve">Base and final coordination of </w:t>
             </w:r>
             <w:proofErr w:type="spellStart"/>
             <w:r>
@@ -316,29 +419,21 @@
                 <w:sz w:val="20"/>
                 <w:szCs w:val="20"/>
               </w:rPr>
-              <w:t>dino</w:t>
+              <w:t>DinoActor</w:t>
             </w:r>
             <w:proofErr w:type="spellEnd"/>
-          </w:p>
-          <w:p>
-            <w:pPr>
-              <w:rPr>
-                <w:sz w:val="20"/>
-                <w:szCs w:val="20"/>
-              </w:rPr>
-            </w:pPr>
-            <w:r>
-              <w:rPr>
-                <w:sz w:val="20"/>
-                <w:szCs w:val="20"/>
-              </w:rPr>
-              <w:t xml:space="preserve">Stegosaur bush killing </w:t>
+            <w:r>
+              <w:rPr>
+                <w:sz w:val="20"/>
+                <w:szCs w:val="20"/>
+              </w:rPr>
+              <w:t>, Stegosaur, Brachiosaur, Allosaur</w:t>
             </w:r>
           </w:p>
         </w:tc>
         <w:tc>
           <w:tcPr>
-            <w:tcW w:w="3330" w:type="dxa"/>
+            <w:tcW w:w="2660" w:type="dxa"/>
             <w:tcBorders>
               <w:top w:val="nil"/>
             </w:tcBorders>
@@ -372,6 +467,39 @@
                 <w:szCs w:val="20"/>
               </w:rPr>
               <w:t>Joanne</w:t>
+            </w:r>
+          </w:p>
+        </w:tc>
+        <w:tc>
+          <w:tcPr>
+            <w:tcW w:w="1843" w:type="dxa"/>
+            <w:tcBorders>
+              <w:top w:val="nil"/>
+            </w:tcBorders>
+          </w:tcPr>
+          <w:p>
+            <w:pPr>
+              <w:widowControl w:val="0"/>
+              <w:pBdr>
+                <w:top w:val="nil"/>
+                <w:left w:val="nil"/>
+                <w:bottom w:val="nil"/>
+                <w:right w:val="nil"/>
+                <w:between w:val="nil"/>
+              </w:pBdr>
+              <w:spacing w:line="240" w:lineRule="auto"/>
+              <w:jc w:val="center"/>
+              <w:rPr>
+                <w:sz w:val="20"/>
+                <w:szCs w:val="20"/>
+              </w:rPr>
+            </w:pPr>
+            <w:r>
+              <w:rPr>
+                <w:sz w:val="20"/>
+                <w:szCs w:val="20"/>
+              </w:rPr>
+              <w:t>40%</w:t>
             </w:r>
           </w:p>
         </w:tc>
@@ -410,37 +538,6 @@
                 <w:szCs w:val="20"/>
               </w:rPr>
             </w:pPr>
-            <w:r>
-              <w:rPr>
-                <w:sz w:val="20"/>
-                <w:szCs w:val="20"/>
-              </w:rPr>
-              <w:t xml:space="preserve">Follow item </w:t>
-            </w:r>
-            <w:proofErr w:type="gramStart"/>
-            <w:r>
-              <w:rPr>
-                <w:sz w:val="20"/>
-                <w:szCs w:val="20"/>
-              </w:rPr>
-              <w:t>( Fruits</w:t>
-            </w:r>
-            <w:proofErr w:type="gramEnd"/>
-            <w:r>
-              <w:rPr>
-                <w:sz w:val="20"/>
-                <w:szCs w:val="20"/>
-              </w:rPr>
-              <w:t xml:space="preserve"> and Corpse )</w:t>
-            </w:r>
-          </w:p>
-          <w:p>
-            <w:pPr>
-              <w:rPr>
-                <w:sz w:val="20"/>
-                <w:szCs w:val="20"/>
-              </w:rPr>
-            </w:pPr>
             <w:proofErr w:type="spellStart"/>
             <w:r>
               <w:rPr>
@@ -506,7 +603,7 @@
         </w:tc>
         <w:tc>
           <w:tcPr>
-            <w:tcW w:w="3330" w:type="dxa"/>
+            <w:tcW w:w="2660" w:type="dxa"/>
             <w:shd w:val="clear" w:color="auto" w:fill="auto"/>
             <w:tcMar>
               <w:top w:w="100" w:type="dxa"/>
@@ -588,6 +685,90 @@
                 <w:szCs w:val="20"/>
               </w:rPr>
               <w:t>Jonathan</w:t>
+            </w:r>
+          </w:p>
+        </w:tc>
+        <w:tc>
+          <w:tcPr>
+            <w:tcW w:w="1843" w:type="dxa"/>
+          </w:tcPr>
+          <w:p>
+            <w:pPr>
+              <w:widowControl w:val="0"/>
+              <w:pBdr>
+                <w:top w:val="nil"/>
+                <w:left w:val="nil"/>
+                <w:bottom w:val="nil"/>
+                <w:right w:val="nil"/>
+                <w:between w:val="nil"/>
+              </w:pBdr>
+              <w:spacing w:line="240" w:lineRule="auto"/>
+              <w:jc w:val="center"/>
+              <w:rPr>
+                <w:sz w:val="20"/>
+                <w:szCs w:val="20"/>
+              </w:rPr>
+            </w:pPr>
+          </w:p>
+          <w:p>
+            <w:pPr>
+              <w:widowControl w:val="0"/>
+              <w:pBdr>
+                <w:top w:val="nil"/>
+                <w:left w:val="nil"/>
+                <w:bottom w:val="nil"/>
+                <w:right w:val="nil"/>
+                <w:between w:val="nil"/>
+              </w:pBdr>
+              <w:spacing w:line="240" w:lineRule="auto"/>
+              <w:jc w:val="center"/>
+              <w:rPr>
+                <w:sz w:val="20"/>
+                <w:szCs w:val="20"/>
+              </w:rPr>
+            </w:pPr>
+          </w:p>
+          <w:p>
+            <w:pPr>
+              <w:widowControl w:val="0"/>
+              <w:pBdr>
+                <w:top w:val="nil"/>
+                <w:left w:val="nil"/>
+                <w:bottom w:val="nil"/>
+                <w:right w:val="nil"/>
+                <w:between w:val="nil"/>
+              </w:pBdr>
+              <w:spacing w:line="240" w:lineRule="auto"/>
+              <w:jc w:val="center"/>
+              <w:rPr>
+                <w:sz w:val="20"/>
+                <w:szCs w:val="20"/>
+              </w:rPr>
+            </w:pPr>
+          </w:p>
+          <w:p>
+            <w:pPr>
+              <w:widowControl w:val="0"/>
+              <w:pBdr>
+                <w:top w:val="nil"/>
+                <w:left w:val="nil"/>
+                <w:bottom w:val="nil"/>
+                <w:right w:val="nil"/>
+                <w:between w:val="nil"/>
+              </w:pBdr>
+              <w:spacing w:line="240" w:lineRule="auto"/>
+              <w:jc w:val="center"/>
+              <w:rPr>
+                <w:sz w:val="20"/>
+                <w:szCs w:val="20"/>
+              </w:rPr>
+            </w:pPr>
+            <w:r>
+              <w:rPr>
+                <w:sz w:val="20"/>
+                <w:szCs w:val="20"/>
+              </w:rPr>
+              <w:t>20%</w:t>
             </w:r>
           </w:p>
         </w:tc>
@@ -616,23 +797,7 @@
                 <w:sz w:val="20"/>
                 <w:szCs w:val="20"/>
               </w:rPr>
-              <w:t xml:space="preserve">Player - anything about how player can interact with other actors/ </w:t>
-            </w:r>
-            <w:proofErr w:type="gramStart"/>
-            <w:r>
-              <w:rPr>
-                <w:sz w:val="20"/>
-                <w:szCs w:val="20"/>
-              </w:rPr>
-              <w:t>items</w:t>
-            </w:r>
-            <w:proofErr w:type="gramEnd"/>
-            <w:r>
-              <w:rPr>
-                <w:sz w:val="20"/>
-                <w:szCs w:val="20"/>
-              </w:rPr>
-              <w:t xml:space="preserve"> </w:t>
+              <w:t xml:space="preserve">Player - anything about how player can interact with other actors/ items </w:t>
             </w:r>
           </w:p>
           <w:p>
@@ -676,7 +841,6 @@
               <w:t xml:space="preserve"> using </w:t>
             </w:r>
             <w:proofErr w:type="spellStart"/>
-            <w:proofErr w:type="gramStart"/>
             <w:r>
               <w:rPr>
                 <w:sz w:val="20"/>
@@ -685,7 +849,6 @@
               <w:t>LaserGun</w:t>
             </w:r>
             <w:proofErr w:type="spellEnd"/>
-            <w:proofErr w:type="gramEnd"/>
           </w:p>
           <w:p>
             <w:pPr>
@@ -768,7 +931,7 @@
         </w:tc>
         <w:tc>
           <w:tcPr>
-            <w:tcW w:w="3330" w:type="dxa"/>
+            <w:tcW w:w="2660" w:type="dxa"/>
             <w:shd w:val="clear" w:color="auto" w:fill="auto"/>
             <w:tcMar>
               <w:top w:w="100" w:type="dxa"/>
@@ -850,6 +1013,90 @@
                 <w:szCs w:val="20"/>
               </w:rPr>
               <w:t>Nelly</w:t>
+            </w:r>
+          </w:p>
+        </w:tc>
+        <w:tc>
+          <w:tcPr>
+            <w:tcW w:w="1843" w:type="dxa"/>
+          </w:tcPr>
+          <w:p>
+            <w:pPr>
+              <w:widowControl w:val="0"/>
+              <w:pBdr>
+                <w:top w:val="nil"/>
+                <w:left w:val="nil"/>
+                <w:bottom w:val="nil"/>
+                <w:right w:val="nil"/>
+                <w:between w:val="nil"/>
+              </w:pBdr>
+              <w:spacing w:line="240" w:lineRule="auto"/>
+              <w:jc w:val="center"/>
+              <w:rPr>
+                <w:sz w:val="20"/>
+                <w:szCs w:val="20"/>
+              </w:rPr>
+            </w:pPr>
+          </w:p>
+          <w:p>
+            <w:pPr>
+              <w:widowControl w:val="0"/>
+              <w:pBdr>
+                <w:top w:val="nil"/>
+                <w:left w:val="nil"/>
+                <w:bottom w:val="nil"/>
+                <w:right w:val="nil"/>
+                <w:between w:val="nil"/>
+              </w:pBdr>
+              <w:spacing w:line="240" w:lineRule="auto"/>
+              <w:jc w:val="center"/>
+              <w:rPr>
+                <w:sz w:val="20"/>
+                <w:szCs w:val="20"/>
+              </w:rPr>
+            </w:pPr>
+          </w:p>
+          <w:p>
+            <w:pPr>
+              <w:widowControl w:val="0"/>
+              <w:pBdr>
+                <w:top w:val="nil"/>
+                <w:left w:val="nil"/>
+                <w:bottom w:val="nil"/>
+                <w:right w:val="nil"/>
+                <w:between w:val="nil"/>
+              </w:pBdr>
+              <w:spacing w:line="240" w:lineRule="auto"/>
+              <w:jc w:val="center"/>
+              <w:rPr>
+                <w:sz w:val="20"/>
+                <w:szCs w:val="20"/>
+              </w:rPr>
+            </w:pPr>
+          </w:p>
+          <w:p>
+            <w:pPr>
+              <w:widowControl w:val="0"/>
+              <w:pBdr>
+                <w:top w:val="nil"/>
+                <w:left w:val="nil"/>
+                <w:bottom w:val="nil"/>
+                <w:right w:val="nil"/>
+                <w:between w:val="nil"/>
+              </w:pBdr>
+              <w:spacing w:line="240" w:lineRule="auto"/>
+              <w:jc w:val="center"/>
+              <w:rPr>
+                <w:sz w:val="20"/>
+                <w:szCs w:val="20"/>
+              </w:rPr>
+            </w:pPr>
+            <w:r>
+              <w:rPr>
+                <w:sz w:val="20"/>
+                <w:szCs w:val="20"/>
+              </w:rPr>
+              <w:t>40%</w:t>
             </w:r>
           </w:p>
         </w:tc>
@@ -1214,235 +1461,12 @@
                 <w:sz w:val="20"/>
                 <w:szCs w:val="20"/>
               </w:rPr>
-              <w:t>6</w:t>
-            </w:r>
-            <w:r>
-              <w:rPr>
-                <w:sz w:val="20"/>
-                <w:szCs w:val="20"/>
-                <w:vertAlign w:val="superscript"/>
-              </w:rPr>
-              <w:t>th</w:t>
-            </w:r>
-            <w:r>
-              <w:rPr>
-                <w:sz w:val="20"/>
-                <w:szCs w:val="20"/>
-              </w:rPr>
-              <w:t xml:space="preserve"> May 2021</w:t>
+              <w:t>6th May 2021</w:t>
             </w:r>
           </w:p>
         </w:tc>
       </w:tr>
     </w:tbl>
-    <w:p>
-      <w:pPr>
-        <w:rPr>
-          <w:sz w:val="20"/>
-          <w:szCs w:val="20"/>
-        </w:rPr>
-      </w:pPr>
-    </w:p>
-    <w:p>
-      <w:pPr>
-        <w:rPr>
-          <w:sz w:val="20"/>
-          <w:szCs w:val="20"/>
-        </w:rPr>
-      </w:pPr>
-    </w:p>
-    <w:p>
-      <w:pPr>
-        <w:rPr>
-          <w:sz w:val="20"/>
-          <w:szCs w:val="20"/>
-        </w:rPr>
-      </w:pPr>
-    </w:p>
-    <w:p>
-      <w:pPr>
-        <w:rPr>
-          <w:sz w:val="20"/>
-          <w:szCs w:val="20"/>
-        </w:rPr>
-      </w:pPr>
-    </w:p>
-    <w:p>
-      <w:pPr>
-        <w:rPr>
-          <w:sz w:val="20"/>
-          <w:szCs w:val="20"/>
-        </w:rPr>
-      </w:pPr>
-    </w:p>
-    <w:p>
-      <w:pPr>
-        <w:rPr>
-          <w:sz w:val="20"/>
-          <w:szCs w:val="20"/>
-        </w:rPr>
-      </w:pPr>
-    </w:p>
-    <w:p>
-      <w:pPr>
-        <w:rPr>
-          <w:sz w:val="20"/>
-          <w:szCs w:val="20"/>
-        </w:rPr>
-      </w:pPr>
-    </w:p>
-    <w:p>
-      <w:pPr>
-        <w:rPr>
-          <w:sz w:val="20"/>
-          <w:szCs w:val="20"/>
-        </w:rPr>
-      </w:pPr>
-    </w:p>
-    <w:p>
-      <w:pPr>
-        <w:rPr>
-          <w:sz w:val="20"/>
-          <w:szCs w:val="20"/>
-        </w:rPr>
-      </w:pPr>
-    </w:p>
-    <w:p>
-      <w:pPr>
-        <w:rPr>
-          <w:sz w:val="20"/>
-          <w:szCs w:val="20"/>
-        </w:rPr>
-      </w:pPr>
-    </w:p>
-    <w:p>
-      <w:pPr>
-        <w:rPr>
-          <w:sz w:val="20"/>
-          <w:szCs w:val="20"/>
-        </w:rPr>
-      </w:pPr>
-    </w:p>
-    <w:p>
-      <w:pPr>
-        <w:rPr>
-          <w:sz w:val="20"/>
-          <w:szCs w:val="20"/>
-        </w:rPr>
-      </w:pPr>
-    </w:p>
-    <w:p>
-      <w:pPr>
-        <w:rPr>
-          <w:sz w:val="20"/>
-          <w:szCs w:val="20"/>
-        </w:rPr>
-      </w:pPr>
-    </w:p>
-    <w:p>
-      <w:pPr>
-        <w:rPr>
-          <w:sz w:val="20"/>
-          <w:szCs w:val="20"/>
-        </w:rPr>
-      </w:pPr>
-    </w:p>
-    <w:p>
-      <w:pPr>
-        <w:rPr>
-          <w:sz w:val="20"/>
-          <w:szCs w:val="20"/>
-        </w:rPr>
-      </w:pPr>
-    </w:p>
-    <w:p>
-      <w:pPr>
-        <w:rPr>
-          <w:sz w:val="20"/>
-          <w:szCs w:val="20"/>
-        </w:rPr>
-      </w:pPr>
-    </w:p>
-    <w:p>
-      <w:pPr>
-        <w:rPr>
-          <w:sz w:val="20"/>
-          <w:szCs w:val="20"/>
-        </w:rPr>
-      </w:pPr>
-    </w:p>
-    <w:p>
-      <w:pPr>
-        <w:rPr>
-          <w:sz w:val="20"/>
-          <w:szCs w:val="20"/>
-        </w:rPr>
-      </w:pPr>
-    </w:p>
-    <w:p>
-      <w:pPr>
-        <w:rPr>
-          <w:sz w:val="20"/>
-          <w:szCs w:val="20"/>
-        </w:rPr>
-      </w:pPr>
-    </w:p>
-    <w:p>
-      <w:pPr>
-        <w:rPr>
-          <w:sz w:val="20"/>
-          <w:szCs w:val="20"/>
-        </w:rPr>
-      </w:pPr>
-    </w:p>
-    <w:p>
-      <w:pPr>
-        <w:rPr>
-          <w:sz w:val="20"/>
-          <w:szCs w:val="20"/>
-        </w:rPr>
-      </w:pPr>
-    </w:p>
-    <w:p>
-      <w:pPr>
-        <w:rPr>
-          <w:sz w:val="20"/>
-          <w:szCs w:val="20"/>
-        </w:rPr>
-      </w:pPr>
-    </w:p>
-    <w:p>
-      <w:pPr>
-        <w:rPr>
-          <w:sz w:val="20"/>
-          <w:szCs w:val="20"/>
-        </w:rPr>
-      </w:pPr>
-    </w:p>
-    <w:p>
-      <w:pPr>
-        <w:rPr>
-          <w:sz w:val="20"/>
-          <w:szCs w:val="20"/>
-        </w:rPr>
-      </w:pPr>
-    </w:p>
-    <w:p>
-      <w:pPr>
-        <w:rPr>
-          <w:sz w:val="20"/>
-          <w:szCs w:val="20"/>
-        </w:rPr>
-      </w:pPr>
-    </w:p>
-    <w:p>
-      <w:pPr>
-        <w:rPr>
-          <w:sz w:val="20"/>
-          <w:szCs w:val="20"/>
-        </w:rPr>
-      </w:pPr>
-    </w:p>
     <w:p>
       <w:pPr>
         <w:rPr>
@@ -1488,9 +1512,9 @@
           <w:bdr w:val="none" w:sz="0" w:space="0" w:color="auto" w:frame="1"/>
         </w:rPr>
         <w:drawing>
-          <wp:inline distT="0" distB="0" distL="0" distR="0" wp14:anchorId="6F842927" wp14:editId="575EFCFB">
-            <wp:extent cx="1180465" cy="1073150"/>
-            <wp:effectExtent l="0" t="0" r="635" b="0"/>
+          <wp:inline distT="0" distB="0" distL="0" distR="0" wp14:anchorId="7514AB38" wp14:editId="568AB037">
+            <wp:extent cx="852170" cy="774700"/>
+            <wp:effectExtent l="0" t="0" r="5080" b="6350"/>
             <wp:docPr id="1" name="Picture 1"/>
             <wp:cNvGraphicFramePr>
               <a:graphicFrameLocks xmlns:a="http://schemas.openxmlformats.org/drawingml/2006/main" noChangeAspect="1"/>
@@ -1520,7 +1544,7 @@
                   <pic:spPr bwMode="auto">
                     <a:xfrm>
                       <a:off x="0" y="0"/>
-                      <a:ext cx="1180465" cy="1073150"/>
+                      <a:ext cx="852170" cy="774700"/>
                     </a:xfrm>
                     <a:prstGeom prst="rect">
                       <a:avLst/>
@@ -1590,54 +1614,6 @@
           <w:szCs w:val="20"/>
         </w:rPr>
       </w:pPr>
-      <w:r>
-        <w:rPr>
-          <w:noProof/>
-          <w:sz w:val="20"/>
-          <w:szCs w:val="20"/>
-        </w:rPr>
-        <w:drawing>
-          <wp:inline distT="0" distB="0" distL="0" distR="0" wp14:anchorId="04ABD13D" wp14:editId="2E7558BC">
-            <wp:extent cx="1219200" cy="1091970"/>
-            <wp:effectExtent l="0" t="0" r="0" b="0"/>
-            <wp:docPr id="2" name="Picture 2"/>
-            <wp:cNvGraphicFramePr>
-              <a:graphicFrameLocks xmlns:a="http://schemas.openxmlformats.org/drawingml/2006/main" noChangeAspect="1"/>
-            </wp:cNvGraphicFramePr>
-            <a:graphic xmlns:a="http://schemas.openxmlformats.org/drawingml/2006/main">
-              <a:graphicData uri="http://schemas.openxmlformats.org/drawingml/2006/picture">
-                <pic:pic xmlns:pic="http://schemas.openxmlformats.org/drawingml/2006/picture">
-                  <pic:nvPicPr>
-                    <pic:cNvPr id="2" name="Picture 2"/>
-                    <pic:cNvPicPr/>
-                  </pic:nvPicPr>
-                  <pic:blipFill>
-                    <a:blip r:embed="rId5" cstate="print">
-                      <a:extLst>
-                        <a:ext uri="{28A0092B-C50C-407E-A947-70E740481C1C}">
-                          <a14:useLocalDpi xmlns:a14="http://schemas.microsoft.com/office/drawing/2010/main" val="0"/>
-                        </a:ext>
-                      </a:extLst>
-                    </a:blip>
-                    <a:stretch>
-                      <a:fillRect/>
-                    </a:stretch>
-                  </pic:blipFill>
-                  <pic:spPr>
-                    <a:xfrm>
-                      <a:off x="0" y="0"/>
-                      <a:ext cx="1255600" cy="1124571"/>
-                    </a:xfrm>
-                    <a:prstGeom prst="rect">
-                      <a:avLst/>
-                    </a:prstGeom>
-                  </pic:spPr>
-                </pic:pic>
-              </a:graphicData>
-            </a:graphic>
-          </wp:inline>
-        </w:drawing>
-      </w:r>
     </w:p>
     <w:p>
       <w:pPr>
@@ -1646,136 +1622,6 @@
           <w:szCs w:val="20"/>
         </w:rPr>
       </w:pPr>
-      <w:r>
-        <w:rPr>
-          <w:sz w:val="20"/>
-          <w:szCs w:val="20"/>
-        </w:rPr>
-        <w:t>I accept this WBA.</w:t>
-      </w:r>
-    </w:p>
-    <w:p>
-      <w:pPr>
-        <w:rPr>
-          <w:sz w:val="20"/>
-          <w:szCs w:val="20"/>
-        </w:rPr>
-      </w:pPr>
-      <w:r>
-        <w:rPr>
-          <w:sz w:val="20"/>
-          <w:szCs w:val="20"/>
-        </w:rPr>
-        <w:t>(Nelly Tay Yee Ting)</w:t>
-      </w:r>
-    </w:p>
-    <w:p>
-      <w:pPr>
-        <w:rPr>
-          <w:sz w:val="20"/>
-          <w:szCs w:val="20"/>
-        </w:rPr>
-      </w:pPr>
-    </w:p>
-    <w:p>
-      <w:pPr>
-        <w:rPr>
-          <w:sz w:val="20"/>
-          <w:szCs w:val="20"/>
-        </w:rPr>
-      </w:pPr>
-      <w:r>
-        <w:rPr>
-          <w:noProof/>
-        </w:rPr>
-        <w:drawing>
-          <wp:inline distT="0" distB="0" distL="0" distR="0" wp14:anchorId="4F3AE3F1" wp14:editId="2F7586AE">
-            <wp:extent cx="1955800" cy="808680"/>
-            <wp:effectExtent l="0" t="0" r="0" b="0"/>
-            <wp:docPr id="3" name="Picture 3"/>
-            <wp:cNvGraphicFramePr>
-              <a:graphicFrameLocks xmlns:a="http://schemas.openxmlformats.org/drawingml/2006/main" noChangeAspect="1"/>
-            </wp:cNvGraphicFramePr>
-            <a:graphic xmlns:a="http://schemas.openxmlformats.org/drawingml/2006/main">
-              <a:graphicData uri="http://schemas.openxmlformats.org/drawingml/2006/picture">
-                <pic:pic xmlns:pic="http://schemas.openxmlformats.org/drawingml/2006/picture">
-                  <pic:nvPicPr>
-                    <pic:cNvPr id="0" name="Picture 1"/>
-                    <pic:cNvPicPr>
-                      <a:picLocks noChangeAspect="1" noChangeArrowheads="1"/>
-                    </pic:cNvPicPr>
-                  </pic:nvPicPr>
-                  <pic:blipFill>
-                    <a:blip r:embed="rId6" cstate="print">
-                      <a:extLst>
-                        <a:ext uri="{28A0092B-C50C-407E-A947-70E740481C1C}">
-                          <a14:useLocalDpi xmlns:a14="http://schemas.microsoft.com/office/drawing/2010/main" val="0"/>
-                        </a:ext>
-                      </a:extLst>
-                    </a:blip>
-                    <a:srcRect/>
-                    <a:stretch>
-                      <a:fillRect/>
-                    </a:stretch>
-                  </pic:blipFill>
-                  <pic:spPr bwMode="auto">
-                    <a:xfrm>
-                      <a:off x="0" y="0"/>
-                      <a:ext cx="1985010" cy="820758"/>
-                    </a:xfrm>
-                    <a:prstGeom prst="rect">
-                      <a:avLst/>
-                    </a:prstGeom>
-                    <a:noFill/>
-                    <a:ln>
-                      <a:noFill/>
-                    </a:ln>
-                  </pic:spPr>
-                </pic:pic>
-              </a:graphicData>
-            </a:graphic>
-          </wp:inline>
-        </w:drawing>
-      </w:r>
-    </w:p>
-    <w:p>
-      <w:pPr>
-        <w:rPr>
-          <w:sz w:val="20"/>
-          <w:szCs w:val="20"/>
-        </w:rPr>
-      </w:pPr>
-      <w:r>
-        <w:rPr>
-          <w:sz w:val="20"/>
-          <w:szCs w:val="20"/>
-        </w:rPr>
-        <w:t xml:space="preserve">I accept this </w:t>
-      </w:r>
-      <w:proofErr w:type="gramStart"/>
-      <w:r>
-        <w:rPr>
-          <w:sz w:val="20"/>
-          <w:szCs w:val="20"/>
-        </w:rPr>
-        <w:t>WBA</w:t>
-      </w:r>
-      <w:proofErr w:type="gramEnd"/>
-    </w:p>
-    <w:p>
-      <w:pPr>
-        <w:rPr>
-          <w:sz w:val="20"/>
-          <w:szCs w:val="20"/>
-        </w:rPr>
-      </w:pPr>
-      <w:r>
-        <w:rPr>
-          <w:sz w:val="20"/>
-          <w:szCs w:val="20"/>
-        </w:rPr>
-        <w:t>(Jonathan Wong Leong Shan)</w:t>
-      </w:r>
     </w:p>
     <w:sectPr>
       <w:pgSz w:w="16834" w:h="11909" w:orient="landscape"/>

</xml_diff>

<commit_message>
Signed A2 WBA - Nelly
</commit_message>
<xml_diff>
--- a/docs/Work Breakdown Agreement - Assignment 2.docx
+++ b/docs/Work Breakdown Agreement - Assignment 2.docx
@@ -333,7 +333,23 @@
                 <w:sz w:val="20"/>
                 <w:szCs w:val="20"/>
               </w:rPr>
-              <w:t>Baby dino growing up</w:t>
+              <w:t xml:space="preserve">Baby </w:t>
+            </w:r>
+            <w:proofErr w:type="spellStart"/>
+            <w:r>
+              <w:rPr>
+                <w:sz w:val="20"/>
+                <w:szCs w:val="20"/>
+              </w:rPr>
+              <w:t>dino</w:t>
+            </w:r>
+            <w:proofErr w:type="spellEnd"/>
+            <w:r>
+              <w:rPr>
+                <w:sz w:val="20"/>
+                <w:szCs w:val="20"/>
+              </w:rPr>
+              <w:t xml:space="preserve"> growing up</w:t>
             </w:r>
           </w:p>
           <w:p>
@@ -363,16 +379,33 @@
                 <w:sz w:val="20"/>
                 <w:szCs w:val="20"/>
               </w:rPr>
-              <w:t>Base and final coordination of DinoActor, Stegosaur, Brachiosaur, Allosaur</w:t>
-            </w:r>
-          </w:p>
-          <w:p>
-            <w:pPr>
-              <w:rPr>
-                <w:sz w:val="20"/>
-                <w:szCs w:val="20"/>
-              </w:rPr>
-            </w:pPr>
+              <w:t xml:space="preserve">Base and final coordination of </w:t>
+            </w:r>
+            <w:proofErr w:type="spellStart"/>
+            <w:r>
+              <w:rPr>
+                <w:sz w:val="20"/>
+                <w:szCs w:val="20"/>
+              </w:rPr>
+              <w:t>DinoActor</w:t>
+            </w:r>
+            <w:proofErr w:type="spellEnd"/>
+            <w:r>
+              <w:rPr>
+                <w:sz w:val="20"/>
+                <w:szCs w:val="20"/>
+              </w:rPr>
+              <w:t>, Stegosaur, Brachiosaur, Allosaur</w:t>
+            </w:r>
+          </w:p>
+          <w:p>
+            <w:pPr>
+              <w:rPr>
+                <w:sz w:val="20"/>
+                <w:szCs w:val="20"/>
+              </w:rPr>
+            </w:pPr>
+            <w:proofErr w:type="spellStart"/>
             <w:r>
               <w:rPr>
                 <w:sz w:val="20"/>
@@ -380,6 +413,7 @@
               </w:rPr>
               <w:t>DinoEncyclopedia</w:t>
             </w:r>
+            <w:proofErr w:type="spellEnd"/>
           </w:p>
         </w:tc>
         <w:tc>
@@ -562,12 +596,21 @@
                 <w:szCs w:val="20"/>
               </w:rPr>
             </w:pPr>
-            <w:r>
-              <w:rPr>
-                <w:sz w:val="20"/>
-                <w:szCs w:val="20"/>
-              </w:rPr>
-              <w:t>AttackAction (Allosaur / Player attacks Stegosaur - implemented in Stegosaur)</w:t>
+            <w:proofErr w:type="spellStart"/>
+            <w:r>
+              <w:rPr>
+                <w:sz w:val="20"/>
+                <w:szCs w:val="20"/>
+              </w:rPr>
+              <w:t>AttackAction</w:t>
+            </w:r>
+            <w:proofErr w:type="spellEnd"/>
+            <w:r>
+              <w:rPr>
+                <w:sz w:val="20"/>
+                <w:szCs w:val="20"/>
+              </w:rPr>
+              <w:t xml:space="preserve"> (Allosaur / Player attacks Stegosaur - implemented in Stegosaur)</w:t>
             </w:r>
           </w:p>
           <w:p>
@@ -826,21 +869,56 @@
                 <w:szCs w:val="20"/>
               </w:rPr>
             </w:pPr>
-            <w:r>
-              <w:rPr>
-                <w:sz w:val="20"/>
-                <w:szCs w:val="20"/>
-              </w:rPr>
-              <w:t>BuyAction, VendingMachine, EcoPoints</w:t>
-            </w:r>
-          </w:p>
-          <w:p>
-            <w:pPr>
-              <w:rPr>
-                <w:sz w:val="20"/>
-                <w:szCs w:val="20"/>
-              </w:rPr>
-            </w:pPr>
+            <w:proofErr w:type="spellStart"/>
+            <w:r>
+              <w:rPr>
+                <w:sz w:val="20"/>
+                <w:szCs w:val="20"/>
+              </w:rPr>
+              <w:t>BuyAction</w:t>
+            </w:r>
+            <w:proofErr w:type="spellEnd"/>
+            <w:r>
+              <w:rPr>
+                <w:sz w:val="20"/>
+                <w:szCs w:val="20"/>
+              </w:rPr>
+              <w:t xml:space="preserve">, </w:t>
+            </w:r>
+            <w:proofErr w:type="spellStart"/>
+            <w:r>
+              <w:rPr>
+                <w:sz w:val="20"/>
+                <w:szCs w:val="20"/>
+              </w:rPr>
+              <w:t>VendingMachine</w:t>
+            </w:r>
+            <w:proofErr w:type="spellEnd"/>
+            <w:r>
+              <w:rPr>
+                <w:sz w:val="20"/>
+                <w:szCs w:val="20"/>
+              </w:rPr>
+              <w:t xml:space="preserve">, </w:t>
+            </w:r>
+            <w:proofErr w:type="spellStart"/>
+            <w:r>
+              <w:rPr>
+                <w:sz w:val="20"/>
+                <w:szCs w:val="20"/>
+              </w:rPr>
+              <w:t>EcoPoints</w:t>
+            </w:r>
+            <w:proofErr w:type="spellEnd"/>
+          </w:p>
+          <w:p>
+            <w:pPr>
+              <w:rPr>
+                <w:sz w:val="20"/>
+                <w:szCs w:val="20"/>
+              </w:rPr>
+            </w:pPr>
+            <w:proofErr w:type="spellStart"/>
             <w:r>
               <w:rPr>
                 <w:sz w:val="20"/>
@@ -848,29 +926,56 @@
               </w:rPr>
               <w:t>LaserGun</w:t>
             </w:r>
-          </w:p>
-          <w:p>
-            <w:pPr>
-              <w:rPr>
-                <w:sz w:val="20"/>
-                <w:szCs w:val="20"/>
-              </w:rPr>
-            </w:pPr>
-            <w:r>
-              <w:rPr>
-                <w:sz w:val="20"/>
-                <w:szCs w:val="20"/>
-              </w:rPr>
-              <w:t>Player FeedAction, CheckInventoryAction</w:t>
-            </w:r>
-          </w:p>
-          <w:p>
-            <w:pPr>
-              <w:rPr>
-                <w:sz w:val="20"/>
-                <w:szCs w:val="20"/>
-              </w:rPr>
-            </w:pPr>
+            <w:proofErr w:type="spellEnd"/>
+          </w:p>
+          <w:p>
+            <w:pPr>
+              <w:rPr>
+                <w:sz w:val="20"/>
+                <w:szCs w:val="20"/>
+              </w:rPr>
+            </w:pPr>
+            <w:r>
+              <w:rPr>
+                <w:sz w:val="20"/>
+                <w:szCs w:val="20"/>
+              </w:rPr>
+              <w:t xml:space="preserve">Player </w:t>
+            </w:r>
+            <w:proofErr w:type="spellStart"/>
+            <w:r>
+              <w:rPr>
+                <w:sz w:val="20"/>
+                <w:szCs w:val="20"/>
+              </w:rPr>
+              <w:t>FeedAction</w:t>
+            </w:r>
+            <w:proofErr w:type="spellEnd"/>
+            <w:r>
+              <w:rPr>
+                <w:sz w:val="20"/>
+                <w:szCs w:val="20"/>
+              </w:rPr>
+              <w:t xml:space="preserve">, </w:t>
+            </w:r>
+            <w:proofErr w:type="spellStart"/>
+            <w:r>
+              <w:rPr>
+                <w:sz w:val="20"/>
+                <w:szCs w:val="20"/>
+              </w:rPr>
+              <w:t>CheckInventoryAction</w:t>
+            </w:r>
+            <w:proofErr w:type="spellEnd"/>
+          </w:p>
+          <w:p>
+            <w:pPr>
+              <w:rPr>
+                <w:sz w:val="20"/>
+                <w:szCs w:val="20"/>
+              </w:rPr>
+            </w:pPr>
+            <w:proofErr w:type="spellStart"/>
             <w:r>
               <w:rPr>
                 <w:sz w:val="20"/>
@@ -878,21 +983,31 @@
               </w:rPr>
               <w:t>SearchItemAction</w:t>
             </w:r>
-          </w:p>
-          <w:p>
-            <w:pPr>
-              <w:rPr>
-                <w:sz w:val="20"/>
-                <w:szCs w:val="20"/>
-              </w:rPr>
-            </w:pPr>
-            <w:r>
-              <w:rPr>
-                <w:sz w:val="20"/>
-                <w:szCs w:val="20"/>
-              </w:rPr>
-              <w:t>Fruit, Bush, Tree, Dirt, MealKitsItem</w:t>
-            </w:r>
+            <w:proofErr w:type="spellEnd"/>
+          </w:p>
+          <w:p>
+            <w:pPr>
+              <w:rPr>
+                <w:sz w:val="20"/>
+                <w:szCs w:val="20"/>
+              </w:rPr>
+            </w:pPr>
+            <w:r>
+              <w:rPr>
+                <w:sz w:val="20"/>
+                <w:szCs w:val="20"/>
+              </w:rPr>
+              <w:t xml:space="preserve">Fruit, Bush, Tree, Dirt, </w:t>
+            </w:r>
+            <w:proofErr w:type="spellStart"/>
+            <w:r>
+              <w:rPr>
+                <w:sz w:val="20"/>
+                <w:szCs w:val="20"/>
+              </w:rPr>
+              <w:t>MealKitsItem</w:t>
+            </w:r>
+            <w:proofErr w:type="spellEnd"/>
           </w:p>
           <w:p>
             <w:pPr>
@@ -1327,8 +1442,17 @@
                 <w:sz w:val="20"/>
                 <w:szCs w:val="20"/>
               </w:rPr>
-              <w:t>Complete testing of functionalities for project as a whole and write javadoc</w:t>
-            </w:r>
+              <w:t xml:space="preserve">Complete testing of functionalities for project as a whole and write </w:t>
+            </w:r>
+            <w:proofErr w:type="spellStart"/>
+            <w:r>
+              <w:rPr>
+                <w:sz w:val="20"/>
+                <w:szCs w:val="20"/>
+              </w:rPr>
+              <w:t>javadoc</w:t>
+            </w:r>
+            <w:proofErr w:type="spellEnd"/>
           </w:p>
         </w:tc>
         <w:tc>
@@ -1661,6 +1785,92 @@
           <w:szCs w:val="20"/>
         </w:rPr>
       </w:pPr>
+    </w:p>
+    <w:p>
+      <w:pPr>
+        <w:rPr>
+          <w:sz w:val="20"/>
+          <w:szCs w:val="20"/>
+        </w:rPr>
+      </w:pPr>
+      <w:r>
+        <w:rPr>
+          <w:noProof/>
+          <w:sz w:val="20"/>
+          <w:szCs w:val="20"/>
+        </w:rPr>
+        <w:drawing>
+          <wp:inline distT="0" distB="0" distL="0" distR="0" wp14:anchorId="33FCCE29" wp14:editId="0F4AD35C">
+            <wp:extent cx="961387" cy="861060"/>
+            <wp:effectExtent l="0" t="0" r="0" b="0"/>
+            <wp:docPr id="1" name="Picture 1"/>
+            <wp:cNvGraphicFramePr>
+              <a:graphicFrameLocks xmlns:a="http://schemas.openxmlformats.org/drawingml/2006/main" noChangeAspect="1"/>
+            </wp:cNvGraphicFramePr>
+            <a:graphic xmlns:a="http://schemas.openxmlformats.org/drawingml/2006/main">
+              <a:graphicData uri="http://schemas.openxmlformats.org/drawingml/2006/picture">
+                <pic:pic xmlns:pic="http://schemas.openxmlformats.org/drawingml/2006/picture">
+                  <pic:nvPicPr>
+                    <pic:cNvPr id="1" name="Picture 1"/>
+                    <pic:cNvPicPr/>
+                  </pic:nvPicPr>
+                  <pic:blipFill>
+                    <a:blip r:embed="rId7" cstate="print">
+                      <a:extLst>
+                        <a:ext uri="{28A0092B-C50C-407E-A947-70E740481C1C}">
+                          <a14:useLocalDpi xmlns:a14="http://schemas.microsoft.com/office/drawing/2010/main" val="0"/>
+                        </a:ext>
+                      </a:extLst>
+                    </a:blip>
+                    <a:stretch>
+                      <a:fillRect/>
+                    </a:stretch>
+                  </pic:blipFill>
+                  <pic:spPr>
+                    <a:xfrm>
+                      <a:off x="0" y="0"/>
+                      <a:ext cx="976750" cy="874820"/>
+                    </a:xfrm>
+                    <a:prstGeom prst="rect">
+                      <a:avLst/>
+                    </a:prstGeom>
+                  </pic:spPr>
+                </pic:pic>
+              </a:graphicData>
+            </a:graphic>
+          </wp:inline>
+        </w:drawing>
+      </w:r>
+    </w:p>
+    <w:p>
+      <w:pPr>
+        <w:rPr>
+          <w:sz w:val="20"/>
+          <w:szCs w:val="20"/>
+        </w:rPr>
+      </w:pPr>
+      <w:r>
+        <w:rPr>
+          <w:sz w:val="20"/>
+          <w:szCs w:val="20"/>
+        </w:rPr>
+        <w:t>I accept this WBA.</w:t>
+      </w:r>
+    </w:p>
+    <w:p>
+      <w:pPr>
+        <w:rPr>
+          <w:sz w:val="20"/>
+          <w:szCs w:val="20"/>
+        </w:rPr>
+      </w:pPr>
+      <w:r>
+        <w:rPr>
+          <w:sz w:val="20"/>
+          <w:szCs w:val="20"/>
+        </w:rPr>
+        <w:t>(Nelly Tay Yee Ting)</w:t>
+      </w:r>
     </w:p>
     <w:sectPr>
       <w:pgSz w:w="16834" w:h="11909" w:orient="landscape"/>

</xml_diff>